<commit_message>
Ajout test dans documentation
</commit_message>
<xml_diff>
--- a/Documentations/Tests.docx
+++ b/Documentations/Tests.docx
@@ -1,18 +1,9 @@
 
 <file path=word/document.xml><?xml version="1.0" encoding="utf-8"?>
-<w:document xmlns:wpc="http://schemas.microsoft.com/office/word/2010/wordprocessingCanvas" xmlns:cx="http://schemas.microsoft.com/office/drawing/2014/chartex" xmlns:cx1="http://schemas.microsoft.com/office/drawing/2015/9/8/chartex" xmlns:mc="http://schemas.openxmlformats.org/markup-compatibility/2006" xmlns:o="urn:schemas-microsoft-com:office:office" xmlns:r="http://schemas.openxmlformats.org/officeDocument/2006/relationships" xmlns:m="http://schemas.openxmlformats.org/officeDocument/2006/math" xmlns:v="urn:schemas-microsoft-com:vml" xmlns:wp14="http://schemas.microsoft.com/office/word/2010/wordprocessingDrawing" xmlns:wp="http://schemas.openxmlformats.org/drawingml/2006/wordprocessingDrawing" xmlns:w10="urn:schemas-microsoft-com:office:word" xmlns:w="http://schemas.openxmlformats.org/wordprocessingml/2006/main" xmlns:w14="http://schemas.microsoft.com/office/word/2010/wordml" xmlns:w15="http://schemas.microsoft.com/office/word/2012/wordml" xmlns:w16se="http://schemas.microsoft.com/office/word/2015/wordml/symex" xmlns:wpg="http://schemas.microsoft.com/office/word/2010/wordprocessingGroup" xmlns:wpi="http://schemas.microsoft.com/office/word/2010/wordprocessingInk" xmlns:wne="http://schemas.microsoft.com/office/word/2006/wordml" xmlns:wps="http://schemas.microsoft.com/office/word/2010/wordprocessingShape" mc:Ignorable="w14 w15 w16se wp14">
+<w:document xmlns:wpc="http://schemas.microsoft.com/office/word/2010/wordprocessingCanvas" xmlns:cx="http://schemas.microsoft.com/office/drawing/2014/chartex" xmlns:cx1="http://schemas.microsoft.com/office/drawing/2015/9/8/chartex" xmlns:cx2="http://schemas.microsoft.com/office/drawing/2015/10/21/chartex" xmlns:cx3="http://schemas.microsoft.com/office/drawing/2016/5/9/chartex" xmlns:cx4="http://schemas.microsoft.com/office/drawing/2016/5/10/chartex" xmlns:cx5="http://schemas.microsoft.com/office/drawing/2016/5/11/chartex" xmlns:cx6="http://schemas.microsoft.com/office/drawing/2016/5/12/chartex" xmlns:cx7="http://schemas.microsoft.com/office/drawing/2016/5/13/chartex" xmlns:cx8="http://schemas.microsoft.com/office/drawing/2016/5/14/chartex" xmlns:mc="http://schemas.openxmlformats.org/markup-compatibility/2006" xmlns:aink="http://schemas.microsoft.com/office/drawing/2016/ink" xmlns:am3d="http://schemas.microsoft.com/office/drawing/2017/model3d" xmlns:o="urn:schemas-microsoft-com:office:office" xmlns:oel="http://schemas.microsoft.com/office/2019/extlst" xmlns:r="http://schemas.openxmlformats.org/officeDocument/2006/relationships" xmlns:m="http://schemas.openxmlformats.org/officeDocument/2006/math" xmlns:v="urn:schemas-microsoft-com:vml" xmlns:wp14="http://schemas.microsoft.com/office/word/2010/wordprocessingDrawing" xmlns:wp="http://schemas.openxmlformats.org/drawingml/2006/wordprocessingDrawing" xmlns:w10="urn:schemas-microsoft-com:office:word" xmlns:w="http://schemas.openxmlformats.org/wordprocessingml/2006/main" xmlns:w14="http://schemas.microsoft.com/office/word/2010/wordml" xmlns:w15="http://schemas.microsoft.com/office/word/2012/wordml" xmlns:w16cex="http://schemas.microsoft.com/office/word/2018/wordml/cex" xmlns:w16cid="http://schemas.microsoft.com/office/word/2016/wordml/cid" xmlns:w16="http://schemas.microsoft.com/office/word/2018/wordml" xmlns:w16sdtdh="http://schemas.microsoft.com/office/word/2020/wordml/sdtdatahash" xmlns:w16se="http://schemas.microsoft.com/office/word/2015/wordml/symex" xmlns:wpg="http://schemas.microsoft.com/office/word/2010/wordprocessingGroup" xmlns:wpi="http://schemas.microsoft.com/office/word/2010/wordprocessingInk" xmlns:wne="http://schemas.microsoft.com/office/word/2006/wordml" xmlns:wps="http://schemas.microsoft.com/office/word/2010/wordprocessingShape" mc:Ignorable="w14 w15 w16se w16cid w16 w16cex w16sdtdh wp14">
   <w:body>
     <w:p>
       <w:pPr>
-        <w:pStyle w:val="Titre"/>
-      </w:pPr>
-      <w:r>
-        <w:t>Pré-TPI : Déploiement d’OS avec WDS</w:t>
-      </w:r>
-    </w:p>
-    <w:p/>
-    <w:p>
-      <w:pPr>
         <w:pStyle w:val="Titre1"/>
       </w:pPr>
       <w:r>
@@ -20,8 +11,26 @@
       </w:r>
     </w:p>
     <w:p>
+      <w:pPr>
+        <w:pStyle w:val="Titre2"/>
+      </w:pPr>
       <w:r>
         <w:t>Un active directory est présent sur le serveur ?</w:t>
+      </w:r>
+    </w:p>
+    <w:p>
+      <w:r>
+        <w:t>Résultat attendu :</w:t>
+      </w:r>
+    </w:p>
+    <w:p>
+      <w:r>
+        <w:t xml:space="preserve">Un activer directory doit être présent sur le serveur </w:t>
+      </w:r>
+    </w:p>
+    <w:p>
+      <w:r>
+        <w:t>Résultat obtenu :</w:t>
       </w:r>
     </w:p>
     <w:p>
@@ -31,7 +40,7 @@
           <w:lang w:eastAsia="fr-CH"/>
         </w:rPr>
         <w:drawing>
-          <wp:anchor distT="0" distB="0" distL="114300" distR="114300" simplePos="0" relativeHeight="251658240" behindDoc="0" locked="0" layoutInCell="1" allowOverlap="1">
+          <wp:anchor distT="0" distB="0" distL="114300" distR="114300" simplePos="0" relativeHeight="251658240" behindDoc="0" locked="0" layoutInCell="1" allowOverlap="1" wp14:anchorId="2AFCC883" wp14:editId="3EA512DF">
             <wp:simplePos x="0" y="0"/>
             <wp:positionH relativeFrom="margin">
               <wp:align>left</wp:align>
@@ -56,7 +65,7 @@
                     </pic:cNvPicPr>
                   </pic:nvPicPr>
                   <pic:blipFill>
-                    <a:blip r:embed="rId5">
+                    <a:blip r:embed="rId6">
                       <a:extLst>
                         <a:ext uri="{28A0092B-C50C-407E-A947-70E740481C1C}">
                           <a14:useLocalDpi xmlns:a14="http://schemas.microsoft.com/office/drawing/2010/main" val="0"/>
@@ -94,39 +103,48 @@
     <w:p/>
     <w:p>
       <w:pPr>
-        <w:rPr>
-          <w:rFonts w:ascii="Arial" w:hAnsi="Arial" w:cs="Arial"/>
-        </w:rPr>
-      </w:pPr>
-      <w:r>
-        <w:rPr>
-          <w:rFonts w:ascii="Arial" w:hAnsi="Arial" w:cs="Arial"/>
-        </w:rPr>
+        <w:pStyle w:val="Titre2"/>
+      </w:pPr>
+      <w:r>
         <w:t>Le serveur est contrôleur du domaine</w:t>
       </w:r>
       <w:r>
-        <w:rPr>
-          <w:rFonts w:ascii="Arial" w:hAnsi="Arial" w:cs="Arial"/>
-        </w:rPr>
         <w:t> ?</w:t>
       </w:r>
     </w:p>
     <w:p>
-      <w:pPr>
-        <w:rPr>
-          <w:rFonts w:ascii="Arial" w:hAnsi="Arial" w:cs="Arial"/>
-        </w:rPr>
-      </w:pPr>
-      <w:r>
-        <w:rPr>
-          <w:rFonts w:ascii="Arial" w:hAnsi="Arial" w:cs="Arial"/>
-        </w:rPr>
-        <w:t>Il existe une commande PowerShell qui permet de lister les tous les serveurs qui sont contrôleurs de domaine </w:t>
+      <w:r>
+        <w:t>Résultat attendu :</w:t>
+      </w:r>
+    </w:p>
+    <w:p>
+      <w:r>
+        <w:t>Le serveur doit être le contrôleur du domaine equipe1.local</w:t>
+      </w:r>
+    </w:p>
+    <w:p>
+      <w:r>
+        <w:t>Résultat obtenu :</w:t>
       </w:r>
     </w:p>
     <w:p>
       <w:pPr>
         <w:spacing w:before="100" w:beforeAutospacing="1" w:after="100" w:afterAutospacing="1" w:line="240" w:lineRule="auto"/>
+        <w:rPr>
+          <w:rFonts w:ascii="Times New Roman" w:eastAsia="Times New Roman" w:hAnsi="Times New Roman" w:cs="Times New Roman"/>
+          <w:sz w:val="24"/>
+          <w:szCs w:val="24"/>
+          <w:lang w:eastAsia="fr-CH"/>
+        </w:rPr>
+      </w:pPr>
+      <w:r>
+        <w:rPr>
+          <w:rFonts w:ascii="Arial" w:hAnsi="Arial" w:cs="Arial"/>
+        </w:rPr>
+        <w:t>La commande : « </w:t>
+      </w:r>
+      <w:proofErr w:type="spellStart"/>
+      <w:r>
         <w:rPr>
           <w:rFonts w:ascii="Times New Roman" w:eastAsia="Times New Roman" w:hAnsi="Times New Roman" w:cs="Times New Roman"/>
           <w:b/>
@@ -135,14 +153,9 @@
           <w:szCs w:val="24"/>
           <w:lang w:eastAsia="fr-CH"/>
         </w:rPr>
-      </w:pPr>
-      <w:r>
-        <w:rPr>
-          <w:rFonts w:ascii="Arial" w:hAnsi="Arial" w:cs="Arial"/>
-        </w:rPr>
-        <w:t>La commande : « </w:t>
-      </w:r>
-      <w:proofErr w:type="spellStart"/>
+        <w:t>Get-ADDomainController</w:t>
+      </w:r>
+      <w:proofErr w:type="spellEnd"/>
       <w:r>
         <w:rPr>
           <w:rFonts w:ascii="Times New Roman" w:eastAsia="Times New Roman" w:hAnsi="Times New Roman" w:cs="Times New Roman"/>
@@ -152,9 +165,9 @@
           <w:szCs w:val="24"/>
           <w:lang w:eastAsia="fr-CH"/>
         </w:rPr>
-        <w:t>Get-ADDomainController</w:t>
-      </w:r>
-      <w:proofErr w:type="spellEnd"/>
+        <w:t xml:space="preserve"> -</w:t>
+      </w:r>
+      <w:proofErr w:type="spellStart"/>
       <w:r>
         <w:rPr>
           <w:rFonts w:ascii="Times New Roman" w:eastAsia="Times New Roman" w:hAnsi="Times New Roman" w:cs="Times New Roman"/>
@@ -164,9 +177,9 @@
           <w:szCs w:val="24"/>
           <w:lang w:eastAsia="fr-CH"/>
         </w:rPr>
-        <w:t xml:space="preserve"> -</w:t>
-      </w:r>
-      <w:proofErr w:type="spellStart"/>
+        <w:t>Filter</w:t>
+      </w:r>
+      <w:proofErr w:type="spellEnd"/>
       <w:r>
         <w:rPr>
           <w:rFonts w:ascii="Times New Roman" w:eastAsia="Times New Roman" w:hAnsi="Times New Roman" w:cs="Times New Roman"/>
@@ -176,9 +189,8 @@
           <w:szCs w:val="24"/>
           <w:lang w:eastAsia="fr-CH"/>
         </w:rPr>
-        <w:t>Filter</w:t>
-      </w:r>
-      <w:proofErr w:type="spellEnd"/>
+        <w:t xml:space="preserve"> * | Select Name</w:t>
+      </w:r>
       <w:r>
         <w:rPr>
           <w:rFonts w:ascii="Times New Roman" w:eastAsia="Times New Roman" w:hAnsi="Times New Roman" w:cs="Times New Roman"/>
@@ -188,7 +200,7 @@
           <w:szCs w:val="24"/>
           <w:lang w:eastAsia="fr-CH"/>
         </w:rPr>
-        <w:t xml:space="preserve"> * | Select Name</w:t>
+        <w:t> »</w:t>
       </w:r>
       <w:r>
         <w:rPr>
@@ -199,7 +211,16 @@
           <w:szCs w:val="24"/>
           <w:lang w:eastAsia="fr-CH"/>
         </w:rPr>
-        <w:t> »</w:t>
+        <w:t xml:space="preserve"> </w:t>
+      </w:r>
+      <w:r>
+        <w:rPr>
+          <w:rFonts w:ascii="Times New Roman" w:eastAsia="Times New Roman" w:hAnsi="Times New Roman" w:cs="Times New Roman"/>
+          <w:sz w:val="24"/>
+          <w:szCs w:val="24"/>
+          <w:lang w:eastAsia="fr-CH"/>
+        </w:rPr>
+        <w:t>permet de lister les contrôleurs de domaine d’un AD</w:t>
       </w:r>
     </w:p>
     <w:p>
@@ -221,13 +242,13 @@
           <w:lang w:eastAsia="fr-CH"/>
         </w:rPr>
         <w:drawing>
-          <wp:anchor distT="0" distB="0" distL="114300" distR="114300" simplePos="0" relativeHeight="251659264" behindDoc="0" locked="0" layoutInCell="1" allowOverlap="1">
+          <wp:anchor distT="0" distB="0" distL="114300" distR="114300" simplePos="0" relativeHeight="251659264" behindDoc="0" locked="0" layoutInCell="1" allowOverlap="1" wp14:anchorId="5DD1C136" wp14:editId="0667637D">
             <wp:simplePos x="0" y="0"/>
             <wp:positionH relativeFrom="margin">
               <wp:align>left</wp:align>
             </wp:positionH>
             <wp:positionV relativeFrom="paragraph">
-              <wp:posOffset>387406</wp:posOffset>
+              <wp:posOffset>220372</wp:posOffset>
             </wp:positionV>
             <wp:extent cx="5620534" cy="1971950"/>
             <wp:effectExtent l="0" t="0" r="0" b="9525"/>
@@ -244,7 +265,7 @@
                     <pic:cNvPicPr/>
                   </pic:nvPicPr>
                   <pic:blipFill>
-                    <a:blip r:embed="rId6">
+                    <a:blip r:embed="rId7">
                       <a:extLst>
                         <a:ext uri="{28A0092B-C50C-407E-A947-70E740481C1C}">
                           <a14:useLocalDpi xmlns:a14="http://schemas.microsoft.com/office/drawing/2010/main" val="0"/>
@@ -300,46 +321,37 @@
         </w:rPr>
         <w:t>On peut donc bien voir que le serveur Deploy1 est le contrôleur de domaine d’equipe1.local</w:t>
       </w:r>
-      <w:r>
-        <w:rPr>
-          <w:rFonts w:ascii="Times New Roman" w:eastAsia="Times New Roman" w:hAnsi="Times New Roman" w:cs="Times New Roman"/>
-          <w:sz w:val="24"/>
-          <w:szCs w:val="24"/>
-          <w:lang w:eastAsia="fr-CH"/>
-        </w:rPr>
-        <w:br w:type="page"/>
-      </w:r>
-    </w:p>
-    <w:p>
-      <w:pPr>
-        <w:spacing w:before="100" w:beforeAutospacing="1" w:after="100" w:afterAutospacing="1" w:line="240" w:lineRule="auto"/>
-        <w:rPr>
-          <w:rFonts w:ascii="Times New Roman" w:eastAsia="Times New Roman" w:hAnsi="Times New Roman" w:cs="Times New Roman"/>
-          <w:sz w:val="24"/>
-          <w:szCs w:val="24"/>
-          <w:lang w:eastAsia="fr-CH"/>
-        </w:rPr>
-      </w:pPr>
     </w:p>
     <w:p>
       <w:pPr>
         <w:pStyle w:val="Titre1"/>
       </w:pPr>
       <w:r>
+        <w:lastRenderedPageBreak/>
         <w:t>Tests DNS</w:t>
       </w:r>
     </w:p>
     <w:p>
       <w:pPr>
-        <w:rPr>
-          <w:rFonts w:ascii="Arial" w:hAnsi="Arial" w:cs="Arial"/>
-        </w:rPr>
-      </w:pPr>
-      <w:r>
-        <w:rPr>
-          <w:rFonts w:ascii="Arial" w:hAnsi="Arial" w:cs="Arial"/>
-        </w:rPr>
+        <w:pStyle w:val="Titre2"/>
+      </w:pPr>
+      <w:r>
         <w:t>Le serveur DNS est installé sur le serveur ?</w:t>
+      </w:r>
+    </w:p>
+    <w:p>
+      <w:r>
+        <w:t>Résultat attendu :</w:t>
+      </w:r>
+    </w:p>
+    <w:p>
+      <w:r>
+        <w:t>Un DNS doit être présent sur le serveur</w:t>
+      </w:r>
+    </w:p>
+    <w:p>
+      <w:r>
+        <w:t>Résultat obtenu :</w:t>
       </w:r>
     </w:p>
     <w:p>
@@ -355,13 +367,13 @@
           <w:lang w:eastAsia="fr-CH"/>
         </w:rPr>
         <w:drawing>
-          <wp:anchor distT="0" distB="0" distL="114300" distR="114300" simplePos="0" relativeHeight="251660288" behindDoc="0" locked="0" layoutInCell="1" allowOverlap="1">
+          <wp:anchor distT="0" distB="0" distL="114300" distR="114300" simplePos="0" relativeHeight="251660288" behindDoc="0" locked="0" layoutInCell="1" allowOverlap="1" wp14:anchorId="15DD9FF1" wp14:editId="603DA3C9">
             <wp:simplePos x="0" y="0"/>
             <wp:positionH relativeFrom="margin">
               <wp:align>left</wp:align>
             </wp:positionH>
             <wp:positionV relativeFrom="paragraph">
-              <wp:posOffset>292293</wp:posOffset>
+              <wp:posOffset>506786</wp:posOffset>
             </wp:positionV>
             <wp:extent cx="4917258" cy="2413902"/>
             <wp:effectExtent l="0" t="0" r="0" b="5715"/>
@@ -380,7 +392,7 @@
                     </pic:cNvPicPr>
                   </pic:nvPicPr>
                   <pic:blipFill>
-                    <a:blip r:embed="rId7">
+                    <a:blip r:embed="rId8">
                       <a:extLst>
                         <a:ext uri="{28A0092B-C50C-407E-A947-70E740481C1C}">
                           <a14:useLocalDpi xmlns:a14="http://schemas.microsoft.com/office/drawing/2010/main" val="0"/>
@@ -415,16 +427,14 @@
         <w:rPr>
           <w:rFonts w:ascii="Arial" w:hAnsi="Arial" w:cs="Arial"/>
         </w:rPr>
-        <w:t xml:space="preserve">Le service DNS à bien été installé sur le serveur comme le montre le </w:t>
-      </w:r>
-      <w:proofErr w:type="spellStart"/>
-      <w:r>
-        <w:rPr>
-          <w:rFonts w:ascii="Arial" w:hAnsi="Arial" w:cs="Arial"/>
-        </w:rPr>
-        <w:t>screenshot</w:t>
-      </w:r>
-      <w:proofErr w:type="spellEnd"/>
+        <w:t>Le service DNS à bien été installé sur le serveur comme montre l</w:t>
+      </w:r>
+      <w:r>
+        <w:rPr>
+          <w:rFonts w:ascii="Arial" w:hAnsi="Arial" w:cs="Arial"/>
+        </w:rPr>
+        <w:t>a capture d’écran</w:t>
+      </w:r>
       <w:r>
         <w:rPr>
           <w:rFonts w:ascii="Arial" w:hAnsi="Arial" w:cs="Arial"/>
@@ -441,21 +451,28 @@
     </w:p>
     <w:p>
       <w:pPr>
-        <w:rPr>
-          <w:rFonts w:ascii="Arial" w:hAnsi="Arial" w:cs="Arial"/>
-        </w:rPr>
-      </w:pPr>
-      <w:r>
-        <w:rPr>
-          <w:rFonts w:ascii="Arial" w:hAnsi="Arial" w:cs="Arial"/>
-        </w:rPr>
+        <w:pStyle w:val="Titre2"/>
+      </w:pPr>
+      <w:r>
         <w:t>Toutes les machines déployées sont dans les zones de recherche du DNS</w:t>
       </w:r>
       <w:r>
-        <w:rPr>
-          <w:rFonts w:ascii="Arial" w:hAnsi="Arial" w:cs="Arial"/>
-        </w:rPr>
         <w:t> ?</w:t>
+      </w:r>
+    </w:p>
+    <w:p>
+      <w:r>
+        <w:t>Résultat attendu :</w:t>
+      </w:r>
+    </w:p>
+    <w:p>
+      <w:r>
+        <w:t>Toutes le machine qui sont déployée via le serveur doivent se retrouver dans les zones de recherche direct et inversée du DNS</w:t>
+      </w:r>
+    </w:p>
+    <w:p>
+      <w:r>
+        <w:t>Résultat obtenu :</w:t>
       </w:r>
     </w:p>
     <w:p>
@@ -471,7 +488,7 @@
           <w:lang w:eastAsia="fr-CH"/>
         </w:rPr>
         <w:drawing>
-          <wp:anchor distT="0" distB="0" distL="114300" distR="114300" simplePos="0" relativeHeight="251662336" behindDoc="0" locked="0" layoutInCell="1" allowOverlap="1">
+          <wp:anchor distT="0" distB="0" distL="114300" distR="114300" simplePos="0" relativeHeight="251662336" behindDoc="0" locked="0" layoutInCell="1" allowOverlap="1" wp14:anchorId="24BEC785" wp14:editId="45F8FBED">
             <wp:simplePos x="0" y="0"/>
             <wp:positionH relativeFrom="margin">
               <wp:align>center</wp:align>
@@ -496,7 +513,7 @@
                     </pic:cNvPicPr>
                   </pic:nvPicPr>
                   <pic:blipFill rotWithShape="1">
-                    <a:blip r:embed="rId8">
+                    <a:blip r:embed="rId9">
                       <a:extLst>
                         <a:ext uri="{28A0092B-C50C-407E-A947-70E740481C1C}">
                           <a14:useLocalDpi xmlns:a14="http://schemas.microsoft.com/office/drawing/2010/main" val="0"/>
@@ -534,16 +551,26 @@
         <w:rPr>
           <w:rFonts w:ascii="Arial" w:hAnsi="Arial" w:cs="Arial"/>
         </w:rPr>
-        <w:t xml:space="preserve">Comme le montre le </w:t>
-      </w:r>
-      <w:proofErr w:type="spellStart"/>
-      <w:r>
-        <w:rPr>
-          <w:rFonts w:ascii="Arial" w:hAnsi="Arial" w:cs="Arial"/>
-        </w:rPr>
-        <w:t>screenshot</w:t>
-      </w:r>
-      <w:proofErr w:type="spellEnd"/>
+        <w:t xml:space="preserve">Comme </w:t>
+      </w:r>
+      <w:r>
+        <w:rPr>
+          <w:rFonts w:ascii="Arial" w:hAnsi="Arial" w:cs="Arial"/>
+        </w:rPr>
+        <w:t>montre</w:t>
+      </w:r>
+      <w:r>
+        <w:rPr>
+          <w:rFonts w:ascii="Arial" w:hAnsi="Arial" w:cs="Arial"/>
+        </w:rPr>
+        <w:t xml:space="preserve"> l</w:t>
+      </w:r>
+      <w:r>
+        <w:rPr>
+          <w:rFonts w:ascii="Arial" w:hAnsi="Arial" w:cs="Arial"/>
+        </w:rPr>
+        <w:t>a capture d’écran</w:t>
+      </w:r>
       <w:r>
         <w:rPr>
           <w:rFonts w:ascii="Arial" w:hAnsi="Arial" w:cs="Arial"/>
@@ -564,37 +591,38 @@
           <w:rFonts w:ascii="Arial" w:hAnsi="Arial" w:cs="Arial"/>
         </w:rPr>
       </w:pPr>
-      <w:r>
-        <w:rPr>
-          <w:rFonts w:ascii="Arial" w:hAnsi="Arial" w:cs="Arial"/>
-        </w:rPr>
-        <w:br w:type="page"/>
-      </w:r>
-    </w:p>
-    <w:p>
-      <w:pPr>
-        <w:rPr>
-          <w:rFonts w:ascii="Arial" w:hAnsi="Arial" w:cs="Arial"/>
-        </w:rPr>
-      </w:pPr>
-    </w:p>
-    <w:p>
-      <w:pPr>
-        <w:rPr>
-          <w:rFonts w:ascii="Arial" w:hAnsi="Arial" w:cs="Arial"/>
-        </w:rPr>
-      </w:pPr>
-      <w:r>
-        <w:rPr>
-          <w:rFonts w:ascii="Arial" w:hAnsi="Arial" w:cs="Arial"/>
-        </w:rPr>
+    </w:p>
+    <w:p>
+      <w:pPr>
+        <w:rPr>
+          <w:rFonts w:ascii="Arial" w:hAnsi="Arial" w:cs="Arial"/>
+        </w:rPr>
+      </w:pPr>
+    </w:p>
+    <w:p>
+      <w:pPr>
+        <w:pStyle w:val="Titre2"/>
+      </w:pPr>
+      <w:r>
         <w:t>Une zone de recherche inversée a été configurée</w:t>
       </w:r>
       <w:r>
-        <w:rPr>
-          <w:rFonts w:ascii="Arial" w:hAnsi="Arial" w:cs="Arial"/>
-        </w:rPr>
         <w:t> ?</w:t>
+      </w:r>
+    </w:p>
+    <w:p>
+      <w:r>
+        <w:t>Résultat attendu :</w:t>
+      </w:r>
+    </w:p>
+    <w:p>
+      <w:r>
+        <w:t>Une zone de recherche inversée doit être configurée dans le DNS.</w:t>
+      </w:r>
+    </w:p>
+    <w:p>
+      <w:r>
+        <w:t xml:space="preserve">Résultat obtenu : </w:t>
       </w:r>
     </w:p>
     <w:p>
@@ -623,7 +651,7 @@
           <w:lang w:eastAsia="fr-CH"/>
         </w:rPr>
         <w:drawing>
-          <wp:anchor distT="0" distB="0" distL="114300" distR="114300" simplePos="0" relativeHeight="251661312" behindDoc="0" locked="0" layoutInCell="1" allowOverlap="1">
+          <wp:anchor distT="0" distB="0" distL="114300" distR="114300" simplePos="0" relativeHeight="251661312" behindDoc="0" locked="0" layoutInCell="1" allowOverlap="1" wp14:anchorId="7BE59F4A" wp14:editId="331CE52D">
             <wp:simplePos x="0" y="0"/>
             <wp:positionH relativeFrom="margin">
               <wp:posOffset>-1270</wp:posOffset>
@@ -648,7 +676,7 @@
                     </pic:cNvPicPr>
                   </pic:nvPicPr>
                   <pic:blipFill>
-                    <a:blip r:embed="rId9">
+                    <a:blip r:embed="rId10">
                       <a:extLst>
                         <a:ext uri="{28A0092B-C50C-407E-A947-70E740481C1C}">
                           <a14:useLocalDpi xmlns:a14="http://schemas.microsoft.com/office/drawing/2010/main" val="0"/>
@@ -682,36 +710,45 @@
     </w:p>
     <w:p>
       <w:pPr>
-        <w:rPr>
-          <w:rFonts w:ascii="Arial" w:hAnsi="Arial" w:cs="Arial"/>
-        </w:rPr>
-      </w:pPr>
-      <w:r>
-        <w:rPr>
-          <w:rFonts w:ascii="Arial" w:hAnsi="Arial" w:cs="Arial"/>
-        </w:rPr>
-        <w:t>Tests DHCP</w:t>
-      </w:r>
-    </w:p>
-    <w:p>
-      <w:pPr>
-        <w:rPr>
-          <w:rFonts w:ascii="Arial" w:hAnsi="Arial" w:cs="Arial"/>
-        </w:rPr>
-      </w:pPr>
-      <w:r>
-        <w:rPr>
-          <w:rFonts w:ascii="Arial" w:hAnsi="Arial" w:cs="Arial"/>
-        </w:rPr>
+        <w:pStyle w:val="Titre2"/>
+        <w:rPr>
+          <w:sz w:val="36"/>
+          <w:szCs w:val="32"/>
+        </w:rPr>
+      </w:pPr>
+      <w:r>
+        <w:rPr>
+          <w:sz w:val="36"/>
+          <w:szCs w:val="32"/>
+        </w:rPr>
+        <w:br w:type="page"/>
+      </w:r>
+    </w:p>
+    <w:p>
+      <w:pPr>
+        <w:pStyle w:val="Titre2"/>
+      </w:pPr>
+      <w:r>
+        <w:lastRenderedPageBreak/>
         <w:t>Un DHCP est installé sur le serveur ?</w:t>
       </w:r>
     </w:p>
     <w:p>
-      <w:pPr>
-        <w:rPr>
-          <w:rFonts w:ascii="Arial" w:hAnsi="Arial" w:cs="Arial"/>
-        </w:rPr>
-      </w:pPr>
+      <w:r>
+        <w:t>Résultat attendu :</w:t>
+      </w:r>
+    </w:p>
+    <w:p>
+      <w:r>
+        <w:t>Un DHCP doit être installé sur le serveur.</w:t>
+      </w:r>
+    </w:p>
+    <w:p>
+      <w:r>
+        <w:t>Résultat obtenu :</w:t>
+      </w:r>
+    </w:p>
+    <w:p>
       <w:r>
         <w:rPr>
           <w:rFonts w:ascii="Arial" w:hAnsi="Arial" w:cs="Arial"/>
@@ -719,7 +756,7 @@
           <w:lang w:eastAsia="fr-CH"/>
         </w:rPr>
         <w:drawing>
-          <wp:anchor distT="0" distB="0" distL="114300" distR="114300" simplePos="0" relativeHeight="251663360" behindDoc="0" locked="0" layoutInCell="1" allowOverlap="1">
+          <wp:anchor distT="0" distB="0" distL="114300" distR="114300" simplePos="0" relativeHeight="251663360" behindDoc="0" locked="0" layoutInCell="1" allowOverlap="1" wp14:anchorId="7690BC99" wp14:editId="29A01DD6">
             <wp:simplePos x="0" y="0"/>
             <wp:positionH relativeFrom="margin">
               <wp:align>left</wp:align>
@@ -744,7 +781,7 @@
                     </pic:cNvPicPr>
                   </pic:nvPicPr>
                   <pic:blipFill rotWithShape="1">
-                    <a:blip r:embed="rId10">
+                    <a:blip r:embed="rId11">
                       <a:extLst>
                         <a:ext uri="{28A0092B-C50C-407E-A947-70E740481C1C}">
                           <a14:useLocalDpi xmlns:a14="http://schemas.microsoft.com/office/drawing/2010/main" val="0"/>
@@ -791,78 +828,47 @@
           <w:rFonts w:ascii="Arial" w:hAnsi="Arial" w:cs="Arial"/>
         </w:rPr>
       </w:pPr>
-      <w:r>
-        <w:rPr>
-          <w:rFonts w:ascii="Arial" w:hAnsi="Arial" w:cs="Arial"/>
-        </w:rPr>
+    </w:p>
+    <w:p>
+      <w:pPr>
+        <w:rPr>
+          <w:rFonts w:ascii="Arial" w:hAnsi="Arial" w:cs="Arial"/>
+        </w:rPr>
+      </w:pPr>
+    </w:p>
+    <w:p>
+      <w:pPr>
+        <w:pStyle w:val="Titre2"/>
+      </w:pPr>
+      <w:r>
         <w:br w:type="page"/>
       </w:r>
     </w:p>
     <w:p>
       <w:pPr>
-        <w:rPr>
-          <w:rFonts w:ascii="Arial" w:hAnsi="Arial" w:cs="Arial"/>
-        </w:rPr>
-      </w:pPr>
-    </w:p>
-    <w:p>
-      <w:pPr>
-        <w:rPr>
-          <w:rFonts w:ascii="Arial" w:hAnsi="Arial" w:cs="Arial"/>
-        </w:rPr>
-      </w:pPr>
-      <w:r>
-        <w:rPr>
-          <w:rFonts w:ascii="Arial" w:hAnsi="Arial" w:cs="Arial"/>
-        </w:rPr>
+        <w:pStyle w:val="Titre2"/>
+      </w:pPr>
+      <w:r>
+        <w:lastRenderedPageBreak/>
         <w:t xml:space="preserve">La machine obtient </w:t>
       </w:r>
       <w:r>
-        <w:rPr>
-          <w:rFonts w:ascii="Arial" w:hAnsi="Arial" w:cs="Arial"/>
-        </w:rPr>
         <w:t>une adresse IP dans le range de DHCP ?</w:t>
       </w:r>
     </w:p>
     <w:p>
-      <w:pPr>
-        <w:rPr>
-          <w:rFonts w:ascii="Arial" w:hAnsi="Arial" w:cs="Arial"/>
-        </w:rPr>
-      </w:pPr>
-      <w:r>
-        <w:rPr>
-          <w:rFonts w:ascii="Arial" w:hAnsi="Arial" w:cs="Arial"/>
-        </w:rPr>
-        <w:t>Comme le montre la commande « </w:t>
-      </w:r>
-      <w:proofErr w:type="spellStart"/>
-      <w:r>
-        <w:rPr>
-          <w:rFonts w:ascii="Arial" w:hAnsi="Arial" w:cs="Arial"/>
-        </w:rPr>
-        <w:t>ipconfig</w:t>
-      </w:r>
-      <w:proofErr w:type="spellEnd"/>
-      <w:r>
-        <w:rPr>
-          <w:rFonts w:ascii="Arial" w:hAnsi="Arial" w:cs="Arial"/>
-        </w:rPr>
-        <w:t xml:space="preserve"> /all » exécutée sur la machine déployée, la machine obtient bien une adresse </w:t>
-      </w:r>
-      <w:proofErr w:type="spellStart"/>
-      <w:r>
-        <w:rPr>
-          <w:rFonts w:ascii="Arial" w:hAnsi="Arial" w:cs="Arial"/>
-        </w:rPr>
-        <w:t>ip</w:t>
-      </w:r>
-      <w:proofErr w:type="spellEnd"/>
-      <w:r>
-        <w:rPr>
-          <w:rFonts w:ascii="Arial" w:hAnsi="Arial" w:cs="Arial"/>
-        </w:rPr>
-        <w:t xml:space="preserve"> de la plage du DHCP</w:t>
+      <w:r>
+        <w:t>Résultat attendu :</w:t>
+      </w:r>
+    </w:p>
+    <w:p>
+      <w:r>
+        <w:t>Toutes les machines déployées doivent obtenir une adresse IP du pool d’adresses configurée dans le DHCP.</w:t>
+      </w:r>
+    </w:p>
+    <w:p>
+      <w:r>
+        <w:t>Résultat obtenu :</w:t>
       </w:r>
     </w:p>
     <w:p>
@@ -878,16 +884,16 @@
           <w:lang w:eastAsia="fr-CH"/>
         </w:rPr>
         <w:drawing>
-          <wp:anchor distT="0" distB="0" distL="114300" distR="114300" simplePos="0" relativeHeight="251664384" behindDoc="0" locked="0" layoutInCell="1" allowOverlap="1">
+          <wp:anchor distT="0" distB="0" distL="114300" distR="114300" simplePos="0" relativeHeight="251664384" behindDoc="0" locked="0" layoutInCell="1" allowOverlap="1" wp14:anchorId="7EA57614" wp14:editId="12287BA2">
             <wp:simplePos x="0" y="0"/>
             <wp:positionH relativeFrom="margin">
-              <wp:align>center</wp:align>
+              <wp:posOffset>478073</wp:posOffset>
             </wp:positionH>
             <wp:positionV relativeFrom="paragraph">
-              <wp:posOffset>317141</wp:posOffset>
+              <wp:posOffset>533041</wp:posOffset>
             </wp:positionV>
-            <wp:extent cx="5760720" cy="3528060"/>
-            <wp:effectExtent l="0" t="0" r="0" b="0"/>
+            <wp:extent cx="4336415" cy="2655570"/>
+            <wp:effectExtent l="0" t="0" r="6985" b="0"/>
             <wp:wrapTopAndBottom/>
             <wp:docPr id="8" name="Image 8" descr="C:\Users\Theo.GHIELMINI\Desktop\ScreenShots\Installation du serveur\IPSTATION.png"/>
             <wp:cNvGraphicFramePr>
@@ -903,7 +909,7 @@
                     </pic:cNvPicPr>
                   </pic:nvPicPr>
                   <pic:blipFill>
-                    <a:blip r:embed="rId11">
+                    <a:blip r:embed="rId12">
                       <a:extLst>
                         <a:ext uri="{28A0092B-C50C-407E-A947-70E740481C1C}">
                           <a14:useLocalDpi xmlns:a14="http://schemas.microsoft.com/office/drawing/2010/main" val="0"/>
@@ -918,7 +924,7 @@
                   <pic:spPr bwMode="auto">
                     <a:xfrm>
                       <a:off x="0" y="0"/>
-                      <a:ext cx="5760720" cy="3528060"/>
+                      <a:ext cx="4336415" cy="2655570"/>
                     </a:xfrm>
                     <a:prstGeom prst="rect">
                       <a:avLst/>
@@ -931,41 +937,86 @@
                 </pic:pic>
               </a:graphicData>
             </a:graphic>
+            <wp14:sizeRelH relativeFrom="margin">
+              <wp14:pctWidth>0</wp14:pctWidth>
+            </wp14:sizeRelH>
+            <wp14:sizeRelV relativeFrom="margin">
+              <wp14:pctHeight>0</wp14:pctHeight>
+            </wp14:sizeRelV>
           </wp:anchor>
         </w:drawing>
       </w:r>
-    </w:p>
-    <w:p>
-      <w:pPr>
-        <w:rPr>
-          <w:rFonts w:ascii="Arial" w:hAnsi="Arial" w:cs="Arial"/>
-        </w:rPr>
-      </w:pPr>
-    </w:p>
-    <w:p>
-      <w:pPr>
-        <w:rPr>
-          <w:rFonts w:ascii="Arial" w:hAnsi="Arial" w:cs="Arial"/>
-        </w:rPr>
-      </w:pPr>
-      <w:r>
-        <w:rPr>
-          <w:rFonts w:ascii="Arial" w:hAnsi="Arial" w:cs="Arial"/>
-        </w:rPr>
+      <w:r>
+        <w:rPr>
+          <w:rFonts w:ascii="Arial" w:hAnsi="Arial" w:cs="Arial"/>
+        </w:rPr>
+        <w:t xml:space="preserve">Comme le montre la commande « ipconfig /all » exécutée sur la machine déployée, la machine obtient bien une adresse </w:t>
+      </w:r>
+      <w:r>
+        <w:rPr>
+          <w:rFonts w:ascii="Arial" w:hAnsi="Arial" w:cs="Arial"/>
+        </w:rPr>
+        <w:t>IP</w:t>
+      </w:r>
+      <w:r>
+        <w:rPr>
+          <w:rFonts w:ascii="Arial" w:hAnsi="Arial" w:cs="Arial"/>
+        </w:rPr>
+        <w:t xml:space="preserve"> de la plage du DHCP</w:t>
+      </w:r>
+    </w:p>
+    <w:p>
+      <w:pPr>
+        <w:rPr>
+          <w:rFonts w:ascii="Arial" w:hAnsi="Arial" w:cs="Arial"/>
+        </w:rPr>
+      </w:pPr>
+    </w:p>
+    <w:p>
+      <w:pPr>
+        <w:rPr>
+          <w:rFonts w:ascii="Arial" w:hAnsi="Arial" w:cs="Arial"/>
+        </w:rPr>
+      </w:pPr>
+    </w:p>
+    <w:p>
+      <w:pPr>
+        <w:pStyle w:val="Titre1"/>
+      </w:pPr>
+      <w:r>
+        <w:br w:type="page"/>
+      </w:r>
+    </w:p>
+    <w:p>
+      <w:pPr>
+        <w:pStyle w:val="Titre1"/>
+      </w:pPr>
+      <w:r>
+        <w:lastRenderedPageBreak/>
         <w:t>Tests du déploiement</w:t>
       </w:r>
     </w:p>
     <w:p>
       <w:pPr>
-        <w:rPr>
-          <w:rFonts w:ascii="Arial" w:hAnsi="Arial" w:cs="Arial"/>
-        </w:rPr>
-      </w:pPr>
-      <w:r>
-        <w:rPr>
-          <w:rFonts w:ascii="Arial" w:hAnsi="Arial" w:cs="Arial"/>
-        </w:rPr>
+        <w:pStyle w:val="Titre2"/>
+      </w:pPr>
+      <w:r>
         <w:t>WDS est installé sur le serveur ?</w:t>
+      </w:r>
+    </w:p>
+    <w:p>
+      <w:r>
+        <w:t>Résultat attendu :</w:t>
+      </w:r>
+    </w:p>
+    <w:p>
+      <w:r>
+        <w:t>Le service de déploiement de Windows doit être installé sur le serveur.</w:t>
+      </w:r>
+    </w:p>
+    <w:p>
+      <w:r>
+        <w:t>Résultat obtenu :</w:t>
       </w:r>
     </w:p>
     <w:p>
@@ -981,7 +1032,7 @@
           <w:lang w:eastAsia="fr-CH"/>
         </w:rPr>
         <w:drawing>
-          <wp:anchor distT="0" distB="0" distL="114300" distR="114300" simplePos="0" relativeHeight="251665408" behindDoc="0" locked="0" layoutInCell="1" allowOverlap="1">
+          <wp:anchor distT="0" distB="0" distL="114300" distR="114300" simplePos="0" relativeHeight="251665408" behindDoc="0" locked="0" layoutInCell="1" allowOverlap="1" wp14:anchorId="6E7A5CD3" wp14:editId="6747EE4E">
             <wp:simplePos x="0" y="0"/>
             <wp:positionH relativeFrom="margin">
               <wp:posOffset>-1270</wp:posOffset>
@@ -1006,7 +1057,7 @@
                     </pic:cNvPicPr>
                   </pic:nvPicPr>
                   <pic:blipFill>
-                    <a:blip r:embed="rId12">
+                    <a:blip r:embed="rId13">
                       <a:extLst>
                         <a:ext uri="{28A0092B-C50C-407E-A947-70E740481C1C}">
                           <a14:useLocalDpi xmlns:a14="http://schemas.microsoft.com/office/drawing/2010/main" val="0"/>
@@ -1053,16 +1104,38 @@
     </w:p>
     <w:p>
       <w:pPr>
-        <w:rPr>
-          <w:rFonts w:ascii="Arial" w:hAnsi="Arial" w:cs="Arial"/>
-        </w:rPr>
-      </w:pPr>
-      <w:r>
-        <w:rPr>
-          <w:rFonts w:ascii="Arial" w:hAnsi="Arial" w:cs="Arial"/>
-        </w:rPr>
-        <w:lastRenderedPageBreak/>
+        <w:pStyle w:val="Titre2"/>
+      </w:pPr>
+      <w:r>
         <w:t xml:space="preserve">Machine virtuelle créée sans OS dois se connecter au serveur afin d’en recevoir une </w:t>
+      </w:r>
+    </w:p>
+    <w:p>
+      <w:r>
+        <w:t>Résultat attendu :</w:t>
+      </w:r>
+    </w:p>
+    <w:p>
+      <w:r>
+        <w:t>Une machine virtuelle est créée sans système d’exploitation dans VMware afin qu’elle en obtienne une du serveur de déploiement.</w:t>
+      </w:r>
+    </w:p>
+    <w:p>
+      <w:r>
+        <w:t>Résultat obtenu :</w:t>
+      </w:r>
+    </w:p>
+    <w:p>
+      <w:pPr>
+        <w:rPr>
+          <w:rFonts w:ascii="Arial" w:hAnsi="Arial" w:cs="Arial"/>
+        </w:rPr>
+      </w:pPr>
+      <w:r>
+        <w:rPr>
+          <w:rFonts w:ascii="Arial" w:hAnsi="Arial" w:cs="Arial"/>
+        </w:rPr>
+        <w:t>Option de création de la VM</w:t>
       </w:r>
     </w:p>
     <w:p>
@@ -1077,14 +1150,15 @@
           <w:noProof/>
           <w:lang w:eastAsia="fr-CH"/>
         </w:rPr>
+        <w:lastRenderedPageBreak/>
         <w:drawing>
-          <wp:anchor distT="0" distB="0" distL="114300" distR="114300" simplePos="0" relativeHeight="251666432" behindDoc="0" locked="0" layoutInCell="1" allowOverlap="1">
+          <wp:anchor distT="0" distB="0" distL="114300" distR="114300" simplePos="0" relativeHeight="251666432" behindDoc="0" locked="0" layoutInCell="1" allowOverlap="1" wp14:anchorId="4D8E16A7" wp14:editId="152F51F6">
             <wp:simplePos x="0" y="0"/>
-            <wp:positionH relativeFrom="column">
-              <wp:posOffset>-9222</wp:posOffset>
+            <wp:positionH relativeFrom="margin">
+              <wp:align>center</wp:align>
             </wp:positionH>
             <wp:positionV relativeFrom="paragraph">
-              <wp:posOffset>343811</wp:posOffset>
+              <wp:posOffset>187850</wp:posOffset>
             </wp:positionV>
             <wp:extent cx="2854519" cy="2893481"/>
             <wp:effectExtent l="0" t="0" r="3175" b="2540"/>
@@ -1103,7 +1177,7 @@
                     </pic:cNvPicPr>
                   </pic:nvPicPr>
                   <pic:blipFill>
-                    <a:blip r:embed="rId13">
+                    <a:blip r:embed="rId14">
                       <a:extLst>
                         <a:ext uri="{28A0092B-C50C-407E-A947-70E740481C1C}">
                           <a14:useLocalDpi xmlns:a14="http://schemas.microsoft.com/office/drawing/2010/main" val="0"/>
@@ -1134,32 +1208,20 @@
           </wp:anchor>
         </w:drawing>
       </w:r>
-      <w:r>
-        <w:rPr>
-          <w:rFonts w:ascii="Arial" w:hAnsi="Arial" w:cs="Arial"/>
-        </w:rPr>
-        <w:t>Option de création de la VM</w:t>
-      </w:r>
-    </w:p>
-    <w:p>
-      <w:pPr>
-        <w:rPr>
-          <w:rFonts w:ascii="Arial" w:hAnsi="Arial" w:cs="Arial"/>
-        </w:rPr>
-      </w:pPr>
-    </w:p>
-    <w:p>
-      <w:pPr>
-        <w:rPr>
-          <w:rFonts w:ascii="Arial" w:hAnsi="Arial" w:cs="Arial"/>
-        </w:rPr>
-      </w:pPr>
-      <w:r>
-        <w:rPr>
-          <w:rFonts w:ascii="Arial" w:hAnsi="Arial" w:cs="Arial"/>
+    </w:p>
+    <w:p>
+      <w:pPr>
+        <w:rPr>
+          <w:rFonts w:ascii="Arial" w:hAnsi="Arial" w:cs="Arial"/>
+        </w:rPr>
+      </w:pPr>
+      <w:r>
+        <w:rPr>
+          <w:rFonts w:ascii="Arial" w:hAnsi="Arial" w:cs="Arial"/>
+          <w:noProof/>
         </w:rPr>
         <w:drawing>
-          <wp:anchor distT="0" distB="0" distL="114300" distR="114300" simplePos="0" relativeHeight="251667456" behindDoc="0" locked="0" layoutInCell="1" allowOverlap="1">
+          <wp:anchor distT="0" distB="0" distL="114300" distR="114300" simplePos="0" relativeHeight="251667456" behindDoc="0" locked="0" layoutInCell="1" allowOverlap="1" wp14:anchorId="4D8B0068" wp14:editId="689B614F">
             <wp:simplePos x="0" y="0"/>
             <wp:positionH relativeFrom="margin">
               <wp:posOffset>-1270</wp:posOffset>
@@ -1182,7 +1244,7 @@
                     <pic:cNvPicPr/>
                   </pic:nvPicPr>
                   <pic:blipFill>
-                    <a:blip r:embed="rId14">
+                    <a:blip r:embed="rId15">
                       <a:extLst>
                         <a:ext uri="{28A0092B-C50C-407E-A947-70E740481C1C}">
                           <a14:useLocalDpi xmlns:a14="http://schemas.microsoft.com/office/drawing/2010/main" val="0"/>
@@ -1237,15 +1299,25 @@
     </w:p>
     <w:p>
       <w:pPr>
-        <w:rPr>
-          <w:rFonts w:ascii="Arial" w:hAnsi="Arial" w:cs="Arial"/>
-        </w:rPr>
-      </w:pPr>
-      <w:r>
-        <w:rPr>
-          <w:rFonts w:ascii="Arial" w:hAnsi="Arial" w:cs="Arial"/>
-        </w:rPr>
+        <w:pStyle w:val="Titre2"/>
+      </w:pPr>
+      <w:r>
         <w:t>Un fichier de réponse modifié est mis en place sur WDS</w:t>
+      </w:r>
+    </w:p>
+    <w:p>
+      <w:r>
+        <w:t>Résultat attendu :</w:t>
+      </w:r>
+    </w:p>
+    <w:p>
+      <w:r>
+        <w:t>Un fichier de réponse doit être créer afin de pouvoir personnaliser les images qui seront déployées sur les machines clientes.</w:t>
+      </w:r>
+    </w:p>
+    <w:p>
+      <w:r>
+        <w:t>Résultat obtenu :</w:t>
       </w:r>
     </w:p>
     <w:p>
@@ -1261,7 +1333,7 @@
           <w:lang w:eastAsia="fr-CH"/>
         </w:rPr>
         <w:drawing>
-          <wp:anchor distT="0" distB="0" distL="114300" distR="114300" simplePos="0" relativeHeight="251668480" behindDoc="0" locked="0" layoutInCell="1" allowOverlap="1">
+          <wp:anchor distT="0" distB="0" distL="114300" distR="114300" simplePos="0" relativeHeight="251668480" behindDoc="0" locked="0" layoutInCell="1" allowOverlap="1" wp14:anchorId="2BF0F123" wp14:editId="555F9299">
             <wp:simplePos x="0" y="0"/>
             <wp:positionH relativeFrom="margin">
               <wp:posOffset>31806</wp:posOffset>
@@ -1286,7 +1358,7 @@
                     </pic:cNvPicPr>
                   </pic:nvPicPr>
                   <pic:blipFill>
-                    <a:blip r:embed="rId15">
+                    <a:blip r:embed="rId16">
                       <a:extLst>
                         <a:ext uri="{28A0092B-C50C-407E-A947-70E740481C1C}">
                           <a14:useLocalDpi xmlns:a14="http://schemas.microsoft.com/office/drawing/2010/main" val="0"/>
@@ -1336,31 +1408,28 @@
           <w:rFonts w:ascii="Arial" w:hAnsi="Arial" w:cs="Arial"/>
         </w:rPr>
       </w:pPr>
-      <w:r>
-        <w:rPr>
-          <w:rFonts w:ascii="Arial" w:hAnsi="Arial" w:cs="Arial"/>
-        </w:rPr>
-        <w:br w:type="page"/>
-      </w:r>
-    </w:p>
-    <w:p>
-      <w:pPr>
-        <w:rPr>
-          <w:rFonts w:ascii="Arial" w:hAnsi="Arial" w:cs="Arial"/>
-        </w:rPr>
-      </w:pPr>
-    </w:p>
-    <w:p>
-      <w:pPr>
-        <w:rPr>
-          <w:rFonts w:ascii="Arial" w:hAnsi="Arial" w:cs="Arial"/>
-        </w:rPr>
-      </w:pPr>
-      <w:r>
-        <w:rPr>
-          <w:rFonts w:ascii="Arial" w:hAnsi="Arial" w:cs="Arial"/>
-        </w:rPr>
+    </w:p>
+    <w:p>
+      <w:pPr>
+        <w:pStyle w:val="Titre2"/>
+      </w:pPr>
+      <w:r>
         <w:t>Les machines déployées sont automatiquement ajoutées dans le domaine</w:t>
+      </w:r>
+    </w:p>
+    <w:p>
+      <w:r>
+        <w:t>Résultat attendu :</w:t>
+      </w:r>
+    </w:p>
+    <w:p>
+      <w:r>
+        <w:t xml:space="preserve">Les machines clientes doivent être automatiquement ajoutées dans le domaine lors du déploiement. </w:t>
+      </w:r>
+    </w:p>
+    <w:p>
+      <w:r>
+        <w:t>Résultat obtenu :</w:t>
       </w:r>
     </w:p>
     <w:p>
@@ -1375,8 +1444,9 @@
           <w:noProof/>
           <w:lang w:eastAsia="fr-CH"/>
         </w:rPr>
+        <w:lastRenderedPageBreak/>
         <w:drawing>
-          <wp:anchor distT="0" distB="0" distL="114300" distR="114300" simplePos="0" relativeHeight="251669504" behindDoc="0" locked="0" layoutInCell="1" allowOverlap="1">
+          <wp:anchor distT="0" distB="0" distL="114300" distR="114300" simplePos="0" relativeHeight="251669504" behindDoc="0" locked="0" layoutInCell="1" allowOverlap="1" wp14:anchorId="4E87CAFA" wp14:editId="4A82B907">
             <wp:simplePos x="0" y="0"/>
             <wp:positionH relativeFrom="margin">
               <wp:posOffset>-1270</wp:posOffset>
@@ -1401,7 +1471,7 @@
                     </pic:cNvPicPr>
                   </pic:nvPicPr>
                   <pic:blipFill>
-                    <a:blip r:embed="rId16">
+                    <a:blip r:embed="rId17">
                       <a:extLst>
                         <a:ext uri="{28A0092B-C50C-407E-A947-70E740481C1C}">
                           <a14:useLocalDpi xmlns:a14="http://schemas.microsoft.com/office/drawing/2010/main" val="0"/>
@@ -1448,15 +1518,31 @@
     </w:p>
     <w:p>
       <w:pPr>
-        <w:rPr>
-          <w:rFonts w:ascii="Arial" w:hAnsi="Arial" w:cs="Arial"/>
-        </w:rPr>
-      </w:pPr>
-      <w:r>
-        <w:rPr>
-          <w:rFonts w:ascii="Arial" w:hAnsi="Arial" w:cs="Arial"/>
-        </w:rPr>
-        <w:t>Les machines déployées ont pour langue français ?</w:t>
+        <w:pStyle w:val="Titre2"/>
+      </w:pPr>
+      <w:r>
+        <w:t xml:space="preserve">Les machines déployées ont pour langue </w:t>
+      </w:r>
+      <w:r>
+        <w:t xml:space="preserve">le </w:t>
+      </w:r>
+      <w:r>
+        <w:t>français ?</w:t>
+      </w:r>
+    </w:p>
+    <w:p>
+      <w:r>
+        <w:t>Résultat attendu :</w:t>
+      </w:r>
+    </w:p>
+    <w:p>
+      <w:r>
+        <w:t>Les machines clientes doivent être déployées avec comme langue d’interface le français.</w:t>
+      </w:r>
+    </w:p>
+    <w:p>
+      <w:r>
+        <w:t>Résultat obtenu :</w:t>
       </w:r>
     </w:p>
     <w:p>
@@ -1484,39 +1570,35 @@
           <w:rFonts w:ascii="Arial" w:hAnsi="Arial" w:cs="Arial"/>
         </w:rPr>
       </w:pPr>
-      <w:r>
-        <w:rPr>
-          <w:rFonts w:ascii="Arial" w:hAnsi="Arial" w:cs="Arial"/>
-        </w:rPr>
-        <w:br w:type="page"/>
-      </w:r>
-    </w:p>
-    <w:p>
-      <w:pPr>
-        <w:rPr>
-          <w:rFonts w:ascii="Arial" w:hAnsi="Arial" w:cs="Arial"/>
-        </w:rPr>
-      </w:pPr>
-    </w:p>
-    <w:p>
-      <w:pPr>
-        <w:rPr>
-          <w:rFonts w:ascii="Arial" w:hAnsi="Arial" w:cs="Arial"/>
-        </w:rPr>
-      </w:pPr>
-      <w:r>
-        <w:rPr>
-          <w:rFonts w:ascii="Arial" w:hAnsi="Arial" w:cs="Arial"/>
-        </w:rPr>
-        <w:t>Les machines déployées ont comme disposition de clavier : Fran</w:t>
-      </w:r>
-      <w:bookmarkStart w:id="0" w:name="_GoBack"/>
-      <w:bookmarkEnd w:id="0"/>
-      <w:r>
-        <w:rPr>
-          <w:rFonts w:ascii="Arial" w:hAnsi="Arial" w:cs="Arial"/>
-        </w:rPr>
-        <w:t>çais suisse</w:t>
+    </w:p>
+    <w:p>
+      <w:pPr>
+        <w:rPr>
+          <w:rFonts w:ascii="Arial" w:hAnsi="Arial" w:cs="Arial"/>
+        </w:rPr>
+      </w:pPr>
+    </w:p>
+    <w:p>
+      <w:pPr>
+        <w:pStyle w:val="Titre2"/>
+      </w:pPr>
+      <w:r>
+        <w:t>Les machines déployées ont comme disposition de clavier : Français suisse</w:t>
+      </w:r>
+    </w:p>
+    <w:p>
+      <w:r>
+        <w:t>Résultat attendu :</w:t>
+      </w:r>
+    </w:p>
+    <w:p>
+      <w:r>
+        <w:t>La disposition de clavier des machines clientes est le français suisse.</w:t>
+      </w:r>
+    </w:p>
+    <w:p>
+      <w:r>
+        <w:t>Résultat obtenu :</w:t>
       </w:r>
     </w:p>
     <w:p>
@@ -1531,8 +1613,9 @@
           <w:noProof/>
           <w:lang w:eastAsia="fr-CH"/>
         </w:rPr>
+        <w:lastRenderedPageBreak/>
         <w:drawing>
-          <wp:anchor distT="0" distB="0" distL="114300" distR="114300" simplePos="0" relativeHeight="251671552" behindDoc="0" locked="0" layoutInCell="1" allowOverlap="1" wp14:anchorId="53665A03" wp14:editId="18981449">
+          <wp:anchor distT="0" distB="0" distL="114300" distR="114300" simplePos="0" relativeHeight="251671552" behindDoc="0" locked="0" layoutInCell="1" allowOverlap="1" wp14:anchorId="14012414" wp14:editId="0AD1C146">
             <wp:simplePos x="0" y="0"/>
             <wp:positionH relativeFrom="margin">
               <wp:align>right</wp:align>
@@ -1557,7 +1640,7 @@
                     </pic:cNvPicPr>
                   </pic:nvPicPr>
                   <pic:blipFill>
-                    <a:blip r:embed="rId17">
+                    <a:blip r:embed="rId18">
                       <a:extLst>
                         <a:ext uri="{28A0092B-C50C-407E-A947-70E740481C1C}">
                           <a14:useLocalDpi xmlns:a14="http://schemas.microsoft.com/office/drawing/2010/main" val="0"/>
@@ -1595,6 +1678,135 @@
         <w:t>Sur la capture d’écran ci-dessous on peut voir que la disposition du clavier est bien le français suisse</w:t>
       </w:r>
     </w:p>
+    <w:p>
+      <w:pPr>
+        <w:rPr>
+          <w:rFonts w:ascii="Arial" w:hAnsi="Arial" w:cs="Arial"/>
+        </w:rPr>
+      </w:pPr>
+    </w:p>
+    <w:p>
+      <w:pPr>
+        <w:pStyle w:val="Titre2"/>
+      </w:pPr>
+      <w:r>
+        <w:t>Lors de l’installation de Windows, les partitions du disque se fait automatiquement</w:t>
+      </w:r>
+    </w:p>
+    <w:p>
+      <w:r>
+        <w:t>Résultat attendu :</w:t>
+      </w:r>
+    </w:p>
+    <w:p>
+      <w:r>
+        <w:t>Les partitions de sur le disque des machines clientes se fait automatiquement lors de l’installation de Windows sur les machines.</w:t>
+      </w:r>
+    </w:p>
+    <w:p>
+      <w:r>
+        <w:t>Résultat obtenu :</w:t>
+      </w:r>
+      <w:r>
+        <w:t xml:space="preserve"> </w:t>
+      </w:r>
+    </w:p>
+    <w:p>
+      <w:r>
+        <w:t>Oui, lors de l’installation de Windows on nous demande pas de créer de partition, cela est fait automatiquement.</w:t>
+      </w:r>
+    </w:p>
+    <w:p>
+      <w:pPr>
+        <w:pStyle w:val="Titre2"/>
+      </w:pPr>
+      <w:r>
+        <w:t xml:space="preserve">La page par défaut de Microsoft Edge ou Internet Explorer est </w:t>
+      </w:r>
+      <w:r>
+        <w:t>www.cpnv.ch</w:t>
+      </w:r>
+    </w:p>
+    <w:p>
+      <w:r>
+        <w:t>Résultat attendu :</w:t>
+      </w:r>
+    </w:p>
+    <w:p>
+      <w:r>
+        <w:t xml:space="preserve">Au lancement </w:t>
+      </w:r>
+      <w:r>
+        <w:t>d’internet</w:t>
+      </w:r>
+      <w:r>
+        <w:t xml:space="preserve"> explorer ou </w:t>
+      </w:r>
+      <w:r>
+        <w:t>Edge, la page d’accueil est www.cpnv.ch.</w:t>
+      </w:r>
+    </w:p>
+    <w:p>
+      <w:r>
+        <w:t>Résultat obtenu :</w:t>
+      </w:r>
+    </w:p>
+    <w:p>
+      <w:r>
+        <w:t xml:space="preserve">Malheureusement cela ne fonctionne pas. </w:t>
+      </w:r>
+    </w:p>
+    <w:p>
+      <w:pPr>
+        <w:pStyle w:val="Titre2"/>
+        <w:ind w:left="708" w:hanging="708"/>
+      </w:pPr>
+      <w:r>
+        <w:br w:type="page"/>
+      </w:r>
+    </w:p>
+    <w:p>
+      <w:pPr>
+        <w:pStyle w:val="Titre2"/>
+        <w:ind w:left="708" w:hanging="708"/>
+      </w:pPr>
+      <w:r>
+        <w:lastRenderedPageBreak/>
+        <w:t xml:space="preserve">Le didacticiel de d’Internet Explorer ou Edge est désactiver </w:t>
+      </w:r>
+    </w:p>
+    <w:p>
+      <w:pPr>
+        <w:pStyle w:val="Titre2"/>
+      </w:pPr>
+    </w:p>
+    <w:p>
+      <w:r>
+        <w:t>Résultat attendu :</w:t>
+      </w:r>
+    </w:p>
+    <w:p>
+      <w:r>
+        <w:t>Au premier lancement d’internet explorer ou Edge, le didacticiel est désactivé. Il ne sera donc pas présent.</w:t>
+      </w:r>
+    </w:p>
+    <w:p>
+      <w:r>
+        <w:t>Résultat obtenu :</w:t>
+      </w:r>
+    </w:p>
+    <w:p>
+      <w:r>
+        <w:t xml:space="preserve">Malheureusement cela ne fonctionne pas. </w:t>
+      </w:r>
+    </w:p>
+    <w:p>
+      <w:pPr>
+        <w:rPr>
+          <w:rFonts w:ascii="Arial" w:hAnsi="Arial" w:cs="Arial"/>
+        </w:rPr>
+      </w:pPr>
+    </w:p>
     <w:sectPr>
       <w:pgSz w:w="11906" w:h="16838"/>
       <w:pgMar w:top="1417" w:right="1417" w:bottom="1417" w:left="1417" w:header="708" w:footer="708" w:gutter="0"/>
@@ -1606,7 +1818,7 @@
 </file>
 
 <file path=word/numbering.xml><?xml version="1.0" encoding="utf-8"?>
-<w:numbering xmlns:wpc="http://schemas.microsoft.com/office/word/2010/wordprocessingCanvas" xmlns:cx="http://schemas.microsoft.com/office/drawing/2014/chartex" xmlns:cx1="http://schemas.microsoft.com/office/drawing/2015/9/8/chartex" xmlns:mc="http://schemas.openxmlformats.org/markup-compatibility/2006" xmlns:o="urn:schemas-microsoft-com:office:office" xmlns:r="http://schemas.openxmlformats.org/officeDocument/2006/relationships" xmlns:m="http://schemas.openxmlformats.org/officeDocument/2006/math" xmlns:v="urn:schemas-microsoft-com:vml" xmlns:wp14="http://schemas.microsoft.com/office/word/2010/wordprocessingDrawing" xmlns:wp="http://schemas.openxmlformats.org/drawingml/2006/wordprocessingDrawing" xmlns:w10="urn:schemas-microsoft-com:office:word" xmlns:w="http://schemas.openxmlformats.org/wordprocessingml/2006/main" xmlns:w14="http://schemas.microsoft.com/office/word/2010/wordml" xmlns:w15="http://schemas.microsoft.com/office/word/2012/wordml" xmlns:w16se="http://schemas.microsoft.com/office/word/2015/wordml/symex" xmlns:wpg="http://schemas.microsoft.com/office/word/2010/wordprocessingGroup" xmlns:wpi="http://schemas.microsoft.com/office/word/2010/wordprocessingInk" xmlns:wne="http://schemas.microsoft.com/office/word/2006/wordml" xmlns:wps="http://schemas.microsoft.com/office/word/2010/wordprocessingShape" mc:Ignorable="w14 w15 w16se wp14">
+<w:numbering xmlns:wpc="http://schemas.microsoft.com/office/word/2010/wordprocessingCanvas" xmlns:cx="http://schemas.microsoft.com/office/drawing/2014/chartex" xmlns:cx1="http://schemas.microsoft.com/office/drawing/2015/9/8/chartex" xmlns:cx2="http://schemas.microsoft.com/office/drawing/2015/10/21/chartex" xmlns:cx3="http://schemas.microsoft.com/office/drawing/2016/5/9/chartex" xmlns:cx4="http://schemas.microsoft.com/office/drawing/2016/5/10/chartex" xmlns:cx5="http://schemas.microsoft.com/office/drawing/2016/5/11/chartex" xmlns:cx6="http://schemas.microsoft.com/office/drawing/2016/5/12/chartex" xmlns:cx7="http://schemas.microsoft.com/office/drawing/2016/5/13/chartex" xmlns:cx8="http://schemas.microsoft.com/office/drawing/2016/5/14/chartex" xmlns:mc="http://schemas.openxmlformats.org/markup-compatibility/2006" xmlns:aink="http://schemas.microsoft.com/office/drawing/2016/ink" xmlns:am3d="http://schemas.microsoft.com/office/drawing/2017/model3d" xmlns:o="urn:schemas-microsoft-com:office:office" xmlns:oel="http://schemas.microsoft.com/office/2019/extlst" xmlns:r="http://schemas.openxmlformats.org/officeDocument/2006/relationships" xmlns:m="http://schemas.openxmlformats.org/officeDocument/2006/math" xmlns:v="urn:schemas-microsoft-com:vml" xmlns:wp14="http://schemas.microsoft.com/office/word/2010/wordprocessingDrawing" xmlns:wp="http://schemas.openxmlformats.org/drawingml/2006/wordprocessingDrawing" xmlns:w10="urn:schemas-microsoft-com:office:word" xmlns:w="http://schemas.openxmlformats.org/wordprocessingml/2006/main" xmlns:w14="http://schemas.microsoft.com/office/word/2010/wordml" xmlns:w15="http://schemas.microsoft.com/office/word/2012/wordml" xmlns:w16cex="http://schemas.microsoft.com/office/word/2018/wordml/cex" xmlns:w16cid="http://schemas.microsoft.com/office/word/2016/wordml/cid" xmlns:w16="http://schemas.microsoft.com/office/word/2018/wordml" xmlns:w16sdtdh="http://schemas.microsoft.com/office/word/2020/wordml/sdtdatahash" xmlns:w16se="http://schemas.microsoft.com/office/word/2015/wordml/symex" xmlns:wpg="http://schemas.microsoft.com/office/word/2010/wordprocessingGroup" xmlns:wpi="http://schemas.microsoft.com/office/word/2010/wordprocessingInk" xmlns:wne="http://schemas.microsoft.com/office/word/2006/wordml" xmlns:wps="http://schemas.microsoft.com/office/word/2010/wordprocessingShape" mc:Ignorable="w14 w15 w16se w16cid w16 w16cex w16sdtdh wp14">
   <w:abstractNum w:abstractNumId="0" w15:restartNumberingAfterBreak="0">
     <w:nsid w:val="07AF62DD"/>
     <w:multiLevelType w:val="multilevel"/>
@@ -1872,17 +2084,17 @@
       </w:pPr>
     </w:lvl>
   </w:abstractNum>
-  <w:num w:numId="1">
+  <w:num w:numId="1" w16cid:durableId="1436823385">
     <w:abstractNumId w:val="1"/>
   </w:num>
-  <w:num w:numId="2">
+  <w:num w:numId="2" w16cid:durableId="1099329517">
     <w:abstractNumId w:val="0"/>
   </w:num>
 </w:numbering>
 </file>
 
 <file path=word/styles.xml><?xml version="1.0" encoding="utf-8"?>
-<w:styles xmlns:mc="http://schemas.openxmlformats.org/markup-compatibility/2006" xmlns:r="http://schemas.openxmlformats.org/officeDocument/2006/relationships" xmlns:w="http://schemas.openxmlformats.org/wordprocessingml/2006/main" xmlns:w14="http://schemas.microsoft.com/office/word/2010/wordml" xmlns:w15="http://schemas.microsoft.com/office/word/2012/wordml" xmlns:w16se="http://schemas.microsoft.com/office/word/2015/wordml/symex" mc:Ignorable="w14 w15 w16se">
+<w:styles xmlns:mc="http://schemas.openxmlformats.org/markup-compatibility/2006" xmlns:r="http://schemas.openxmlformats.org/officeDocument/2006/relationships" xmlns:w="http://schemas.openxmlformats.org/wordprocessingml/2006/main" xmlns:w14="http://schemas.microsoft.com/office/word/2010/wordml" xmlns:w15="http://schemas.microsoft.com/office/word/2012/wordml" xmlns:w16cex="http://schemas.microsoft.com/office/word/2018/wordml/cex" xmlns:w16cid="http://schemas.microsoft.com/office/word/2016/wordml/cid" xmlns:w16="http://schemas.microsoft.com/office/word/2018/wordml" xmlns:w16sdtdh="http://schemas.microsoft.com/office/word/2020/wordml/sdtdatahash" xmlns:w16se="http://schemas.microsoft.com/office/word/2015/wordml/symex" mc:Ignorable="w14 w15 w16se w16cid w16 w16cex w16sdtdh">
   <w:docDefaults>
     <w:rPrDefault>
       <w:rPr>
@@ -1898,7 +2110,7 @@
       </w:pPr>
     </w:pPrDefault>
   </w:docDefaults>
-  <w:latentStyles w:defLockedState="0" w:defUIPriority="99" w:defSemiHidden="0" w:defUnhideWhenUsed="0" w:defQFormat="0" w:count="371">
+  <w:latentStyles w:defLockedState="0" w:defUIPriority="99" w:defSemiHidden="0" w:defUnhideWhenUsed="0" w:defQFormat="0" w:count="376">
     <w:lsdException w:name="Normal" w:uiPriority="0" w:qFormat="1"/>
     <w:lsdException w:name="heading 1" w:uiPriority="9" w:qFormat="1"/>
     <w:lsdException w:name="heading 2" w:semiHidden="1" w:uiPriority="9" w:unhideWhenUsed="1" w:qFormat="1"/>
@@ -2004,7 +2216,6 @@
     <w:lsdException w:name="HTML Sample" w:semiHidden="1" w:unhideWhenUsed="1"/>
     <w:lsdException w:name="HTML Typewriter" w:semiHidden="1" w:unhideWhenUsed="1"/>
     <w:lsdException w:name="HTML Variable" w:semiHidden="1" w:unhideWhenUsed="1"/>
-    <w:lsdException w:name="Normal Table" w:semiHidden="1" w:unhideWhenUsed="1"/>
     <w:lsdException w:name="annotation subject" w:semiHidden="1" w:unhideWhenUsed="1"/>
     <w:lsdException w:name="No List" w:semiHidden="1" w:unhideWhenUsed="1"/>
     <w:lsdException w:name="Outline List 1" w:semiHidden="1" w:unhideWhenUsed="1"/>
@@ -2047,11 +2258,8 @@
     <w:lsdException w:name="Table Contemporary" w:semiHidden="1" w:unhideWhenUsed="1"/>
     <w:lsdException w:name="Table Elegant" w:semiHidden="1" w:unhideWhenUsed="1"/>
     <w:lsdException w:name="Table Professional" w:semiHidden="1" w:unhideWhenUsed="1"/>
-    <w:lsdException w:name="Table Subtle 1" w:semiHidden="1" w:unhideWhenUsed="1"/>
     <w:lsdException w:name="Table Subtle 2" w:semiHidden="1" w:unhideWhenUsed="1"/>
     <w:lsdException w:name="Table Web 1" w:semiHidden="1" w:unhideWhenUsed="1"/>
-    <w:lsdException w:name="Table Web 2" w:semiHidden="1" w:unhideWhenUsed="1"/>
-    <w:lsdException w:name="Table Web 3" w:semiHidden="1" w:unhideWhenUsed="1"/>
     <w:lsdException w:name="Balloon Text" w:semiHidden="1" w:unhideWhenUsed="1"/>
     <w:lsdException w:name="Table Grid" w:uiPriority="39"/>
     <w:lsdException w:name="Table Theme" w:semiHidden="1" w:unhideWhenUsed="1"/>
@@ -2270,6 +2478,11 @@
     <w:lsdException w:name="List Table 5 Dark Accent 6" w:uiPriority="50"/>
     <w:lsdException w:name="List Table 6 Colorful Accent 6" w:uiPriority="51"/>
     <w:lsdException w:name="List Table 7 Colorful Accent 6" w:uiPriority="52"/>
+    <w:lsdException w:name="Mention" w:semiHidden="1" w:unhideWhenUsed="1"/>
+    <w:lsdException w:name="Smart Hyperlink" w:semiHidden="1" w:unhideWhenUsed="1"/>
+    <w:lsdException w:name="Hashtag" w:semiHidden="1" w:unhideWhenUsed="1"/>
+    <w:lsdException w:name="Unresolved Mention" w:semiHidden="1" w:unhideWhenUsed="1"/>
+    <w:lsdException w:name="Smart Link" w:semiHidden="1" w:unhideWhenUsed="1"/>
   </w:latentStyles>
   <w:style w:type="paragraph" w:default="1" w:styleId="Normal">
     <w:name w:val="Normal"/>
@@ -2282,7 +2495,7 @@
     <w:link w:val="Titre1Car"/>
     <w:uiPriority w:val="9"/>
     <w:qFormat/>
-    <w:rsid w:val="008C16C3"/>
+    <w:rsid w:val="00DE1CD9"/>
     <w:pPr>
       <w:keepNext/>
       <w:keepLines/>
@@ -2292,8 +2505,30 @@
     <w:rPr>
       <w:rFonts w:asciiTheme="majorHAnsi" w:eastAsiaTheme="majorEastAsia" w:hAnsiTheme="majorHAnsi" w:cstheme="majorBidi"/>
       <w:color w:val="2E74B5" w:themeColor="accent1" w:themeShade="BF"/>
-      <w:sz w:val="32"/>
+      <w:sz w:val="36"/>
       <w:szCs w:val="32"/>
+    </w:rPr>
+  </w:style>
+  <w:style w:type="paragraph" w:styleId="Titre2">
+    <w:name w:val="heading 2"/>
+    <w:basedOn w:val="Normal"/>
+    <w:next w:val="Normal"/>
+    <w:link w:val="Titre2Car"/>
+    <w:uiPriority w:val="9"/>
+    <w:unhideWhenUsed/>
+    <w:qFormat/>
+    <w:rsid w:val="00DE1CD9"/>
+    <w:pPr>
+      <w:keepNext/>
+      <w:keepLines/>
+      <w:spacing w:before="40" w:after="0"/>
+      <w:outlineLvl w:val="1"/>
+    </w:pPr>
+    <w:rPr>
+      <w:rFonts w:asciiTheme="majorHAnsi" w:eastAsiaTheme="majorEastAsia" w:hAnsiTheme="majorHAnsi" w:cstheme="majorBidi"/>
+      <w:color w:val="2E74B5" w:themeColor="accent1" w:themeShade="BF"/>
+      <w:sz w:val="28"/>
+      <w:szCs w:val="26"/>
     </w:rPr>
   </w:style>
   <w:style w:type="character" w:default="1" w:styleId="Policepardfaut">
@@ -2362,11 +2597,11 @@
     <w:basedOn w:val="Policepardfaut"/>
     <w:link w:val="Titre1"/>
     <w:uiPriority w:val="9"/>
-    <w:rsid w:val="008C16C3"/>
+    <w:rsid w:val="00DE1CD9"/>
     <w:rPr>
       <w:rFonts w:asciiTheme="majorHAnsi" w:eastAsiaTheme="majorEastAsia" w:hAnsiTheme="majorHAnsi" w:cstheme="majorBidi"/>
       <w:color w:val="2E74B5" w:themeColor="accent1" w:themeShade="BF"/>
-      <w:sz w:val="32"/>
+      <w:sz w:val="36"/>
       <w:szCs w:val="32"/>
     </w:rPr>
   </w:style>
@@ -2408,6 +2643,42 @@
       <w:sz w:val="24"/>
       <w:szCs w:val="24"/>
       <w:lang w:eastAsia="fr-CH"/>
+    </w:rPr>
+  </w:style>
+  <w:style w:type="character" w:customStyle="1" w:styleId="Titre2Car">
+    <w:name w:val="Titre 2 Car"/>
+    <w:basedOn w:val="Policepardfaut"/>
+    <w:link w:val="Titre2"/>
+    <w:uiPriority w:val="9"/>
+    <w:rsid w:val="00DE1CD9"/>
+    <w:rPr>
+      <w:rFonts w:asciiTheme="majorHAnsi" w:eastAsiaTheme="majorEastAsia" w:hAnsiTheme="majorHAnsi" w:cstheme="majorBidi"/>
+      <w:color w:val="2E74B5" w:themeColor="accent1" w:themeShade="BF"/>
+      <w:sz w:val="28"/>
+      <w:szCs w:val="26"/>
+    </w:rPr>
+  </w:style>
+  <w:style w:type="character" w:styleId="Lienhypertexte">
+    <w:name w:val="Hyperlink"/>
+    <w:basedOn w:val="Policepardfaut"/>
+    <w:uiPriority w:val="99"/>
+    <w:unhideWhenUsed/>
+    <w:rsid w:val="00DE1CD9"/>
+    <w:rPr>
+      <w:color w:val="0563C1" w:themeColor="hyperlink"/>
+      <w:u w:val="single"/>
+    </w:rPr>
+  </w:style>
+  <w:style w:type="character" w:styleId="Mentionnonrsolue">
+    <w:name w:val="Unresolved Mention"/>
+    <w:basedOn w:val="Policepardfaut"/>
+    <w:uiPriority w:val="99"/>
+    <w:semiHidden/>
+    <w:unhideWhenUsed/>
+    <w:rsid w:val="00DE1CD9"/>
+    <w:rPr>
+      <w:color w:val="605E5C"/>
+      <w:shd w:val="clear" w:color="auto" w:fill="E1DFDD"/>
     </w:rPr>
   </w:style>
 </w:styles>
@@ -2454,22 +2725,22 @@
         <a:srgbClr val="954F72"/>
       </a:folHlink>
     </a:clrScheme>
-    <a:fontScheme name="Office">
+    <a:fontScheme name="Arial">
       <a:majorFont>
-        <a:latin typeface="Calibri Light" panose="020F0302020204030204"/>
+        <a:latin typeface="Arial" panose="020B0604020202020204"/>
         <a:ea typeface=""/>
         <a:cs typeface=""/>
-        <a:font script="Jpan" typeface="游ゴシック Light"/>
-        <a:font script="Hang" typeface="맑은 고딕"/>
-        <a:font script="Hans" typeface="等线 Light"/>
-        <a:font script="Hant" typeface="新細明體"/>
-        <a:font script="Arab" typeface="Times New Roman"/>
-        <a:font script="Hebr" typeface="Times New Roman"/>
-        <a:font script="Thai" typeface="Angsana New"/>
+        <a:font script="Jpan" typeface="ＭＳ Ｐゴシック"/>
+        <a:font script="Hang" typeface="굴림"/>
+        <a:font script="Hans" typeface="黑体"/>
+        <a:font script="Hant" typeface="微軟正黑體"/>
+        <a:font script="Arab" typeface="Arial"/>
+        <a:font script="Hebr" typeface="Arial"/>
+        <a:font script="Thai" typeface="Cordia New"/>
         <a:font script="Ethi" typeface="Nyala"/>
         <a:font script="Beng" typeface="Vrinda"/>
         <a:font script="Gujr" typeface="Shruti"/>
-        <a:font script="Khmr" typeface="MoolBoran"/>
+        <a:font script="Khmr" typeface="DaunPenh"/>
         <a:font script="Knda" typeface="Tunga"/>
         <a:font script="Guru" typeface="Raavi"/>
         <a:font script="Cans" typeface="Euphemia"/>
@@ -2486,18 +2757,18 @@
         <a:font script="Laoo" typeface="DokChampa"/>
         <a:font script="Sinh" typeface="Iskoola Pota"/>
         <a:font script="Mong" typeface="Mongolian Baiti"/>
-        <a:font script="Viet" typeface="Times New Roman"/>
+        <a:font script="Viet" typeface="Arial"/>
         <a:font script="Uigh" typeface="Microsoft Uighur"/>
         <a:font script="Geor" typeface="Sylfaen"/>
       </a:majorFont>
       <a:minorFont>
-        <a:latin typeface="Calibri" panose="020F0502020204030204"/>
+        <a:latin typeface="Arial" panose="020B0604020202020204"/>
         <a:ea typeface=""/>
         <a:cs typeface=""/>
-        <a:font script="Jpan" typeface="游明朝"/>
-        <a:font script="Hang" typeface="맑은 고딕"/>
-        <a:font script="Hans" typeface="等线"/>
-        <a:font script="Hant" typeface="新細明體"/>
+        <a:font script="Jpan" typeface="ＭＳ Ｐゴシック"/>
+        <a:font script="Hang" typeface="굴림"/>
+        <a:font script="Hans" typeface="黑体"/>
+        <a:font script="Hant" typeface="微軟正黑體"/>
         <a:font script="Arab" typeface="Arial"/>
         <a:font script="Hebr" typeface="Arial"/>
         <a:font script="Thai" typeface="Cordia New"/>
@@ -2672,4 +2943,16 @@
     </a:ext>
   </a:extLst>
 </a:theme>
+</file>
+
+<file path=customXml/item1.xml><?xml version="1.0" encoding="utf-8"?>
+<b:Sources xmlns:b="http://schemas.openxmlformats.org/officeDocument/2006/bibliography" xmlns="http://schemas.openxmlformats.org/officeDocument/2006/bibliography" SelectedStyle="\APASixthEditionOfficeOnline.xsl" StyleName="APA" Version="6"/>
+</file>
+
+<file path=customXml/itemProps1.xml><?xml version="1.0" encoding="utf-8"?>
+<ds:datastoreItem xmlns:ds="http://schemas.openxmlformats.org/officeDocument/2006/customXml" ds:itemID="{29019562-CFDB-44C3-A53B-4C1AE480BFC7}">
+  <ds:schemaRefs>
+    <ds:schemaRef ds:uri="http://schemas.openxmlformats.org/officeDocument/2006/bibliography"/>
+  </ds:schemaRefs>
+</ds:datastoreItem>
 </file>
</xml_diff>